<commit_message>
Final push for deployment beta.
</commit_message>
<xml_diff>
--- a/templates/bundle/assets/lessons/2.docx
+++ b/templates/bundle/assets/lessons/2.docx
@@ -118,6 +118,42 @@
                 <w:szCs w:val="20"/>
               </w:rPr>
             </w:pPr>
+            <w:r>
+              <w:rPr>
+                <w:sz w:val="20"/>
+                <w:szCs w:val="20"/>
+              </w:rPr>
+              <w:fldChar w:fldCharType="begin"/>
+            </w:r>
+            <w:r>
+              <w:rPr>
+                <w:sz w:val="20"/>
+                <w:szCs w:val="20"/>
+              </w:rPr>
+              <w:instrText xml:space="preserve"> MERGEFIELD  Name \* Caps  \* MERGEFORMAT </w:instrText>
+            </w:r>
+            <w:r>
+              <w:rPr>
+                <w:sz w:val="20"/>
+                <w:szCs w:val="20"/>
+              </w:rPr>
+              <w:fldChar w:fldCharType="separate"/>
+            </w:r>
+            <w:r>
+              <w:rPr>
+                <w:noProof/>
+                <w:sz w:val="20"/>
+                <w:szCs w:val="20"/>
+              </w:rPr>
+              <w:t>«Name»</w:t>
+            </w:r>
+            <w:r>
+              <w:rPr>
+                <w:sz w:val="20"/>
+                <w:szCs w:val="20"/>
+              </w:rPr>
+              <w:fldChar w:fldCharType="end"/>
+            </w:r>
           </w:p>
         </w:tc>
         <w:tc>
@@ -164,7 +200,36 @@
                 <w:sz w:val="20"/>
                 <w:szCs w:val="20"/>
               </w:rPr>
-              <w:t>____/____/____</w:t>
+              <w:fldChar w:fldCharType="begin"/>
+            </w:r>
+            <w:r>
+              <w:rPr>
+                <w:sz w:val="20"/>
+                <w:szCs w:val="20"/>
+              </w:rPr>
+              <w:instrText xml:space="preserve"> MERGEFIELD  Date  \* MERGEFORMAT </w:instrText>
+            </w:r>
+            <w:r>
+              <w:rPr>
+                <w:sz w:val="20"/>
+                <w:szCs w:val="20"/>
+              </w:rPr>
+              <w:fldChar w:fldCharType="separate"/>
+            </w:r>
+            <w:r>
+              <w:rPr>
+                <w:noProof/>
+                <w:sz w:val="20"/>
+                <w:szCs w:val="20"/>
+              </w:rPr>
+              <w:t>«Date»</w:t>
+            </w:r>
+            <w:r>
+              <w:rPr>
+                <w:sz w:val="20"/>
+                <w:szCs w:val="20"/>
+              </w:rPr>
+              <w:fldChar w:fldCharType="end"/>
             </w:r>
           </w:p>
         </w:tc>
@@ -397,7 +462,48 @@
                       <w:sz w:val="18"/>
                       <w:szCs w:val="20"/>
                     </w:rPr>
-                    <w:t>1__</w:t>
+                    <w:t>1</w:t>
+                  </w:r>
+                  <w:r>
+                    <w:rPr>
+                      <w:sz w:val="18"/>
+                      <w:szCs w:val="20"/>
+                      <w:u w:val="single"/>
+                    </w:rPr>
+                    <w:fldChar w:fldCharType="begin"/>
+                  </w:r>
+                  <w:r>
+                    <w:rPr>
+                      <w:sz w:val="18"/>
+                      <w:szCs w:val="20"/>
+                      <w:u w:val="single"/>
+                    </w:rPr>
+                    <w:instrText xml:space="preserve"> MERGEFIELD  ABE1  \* MERGEFORMAT </w:instrText>
+                  </w:r>
+                  <w:r>
+                    <w:rPr>
+                      <w:sz w:val="18"/>
+                      <w:szCs w:val="20"/>
+                      <w:u w:val="single"/>
+                    </w:rPr>
+                    <w:fldChar w:fldCharType="separate"/>
+                  </w:r>
+                  <w:r>
+                    <w:rPr>
+                      <w:noProof/>
+                      <w:sz w:val="18"/>
+                      <w:szCs w:val="20"/>
+                      <w:u w:val="single"/>
+                    </w:rPr>
+                    <w:t>«ABE1»</w:t>
+                  </w:r>
+                  <w:r>
+                    <w:rPr>
+                      <w:sz w:val="18"/>
+                      <w:szCs w:val="20"/>
+                      <w:u w:val="single"/>
+                    </w:rPr>
+                    <w:fldChar w:fldCharType="end"/>
                   </w:r>
                 </w:p>
               </w:tc>
@@ -421,7 +527,48 @@
                       <w:sz w:val="18"/>
                       <w:szCs w:val="20"/>
                     </w:rPr>
-                    <w:t>2__</w:t>
+                    <w:t>2</w:t>
+                  </w:r>
+                  <w:r>
+                    <w:rPr>
+                      <w:sz w:val="18"/>
+                      <w:szCs w:val="20"/>
+                      <w:u w:val="single"/>
+                    </w:rPr>
+                    <w:fldChar w:fldCharType="begin"/>
+                  </w:r>
+                  <w:r>
+                    <w:rPr>
+                      <w:sz w:val="18"/>
+                      <w:szCs w:val="20"/>
+                      <w:u w:val="single"/>
+                    </w:rPr>
+                    <w:instrText xml:space="preserve"> MERGEFIELD  ABE2  \* MERGEFORMAT </w:instrText>
+                  </w:r>
+                  <w:r>
+                    <w:rPr>
+                      <w:sz w:val="18"/>
+                      <w:szCs w:val="20"/>
+                      <w:u w:val="single"/>
+                    </w:rPr>
+                    <w:fldChar w:fldCharType="separate"/>
+                  </w:r>
+                  <w:r>
+                    <w:rPr>
+                      <w:noProof/>
+                      <w:sz w:val="18"/>
+                      <w:szCs w:val="20"/>
+                      <w:u w:val="single"/>
+                    </w:rPr>
+                    <w:t>«ABE2»</w:t>
+                  </w:r>
+                  <w:r>
+                    <w:rPr>
+                      <w:sz w:val="18"/>
+                      <w:szCs w:val="20"/>
+                      <w:u w:val="single"/>
+                    </w:rPr>
+                    <w:fldChar w:fldCharType="end"/>
                   </w:r>
                 </w:p>
               </w:tc>
@@ -445,7 +592,48 @@
                       <w:sz w:val="18"/>
                       <w:szCs w:val="20"/>
                     </w:rPr>
-                    <w:t>3__</w:t>
+                    <w:t>3</w:t>
+                  </w:r>
+                  <w:r>
+                    <w:rPr>
+                      <w:sz w:val="18"/>
+                      <w:szCs w:val="20"/>
+                      <w:u w:val="single"/>
+                    </w:rPr>
+                    <w:fldChar w:fldCharType="begin"/>
+                  </w:r>
+                  <w:r>
+                    <w:rPr>
+                      <w:sz w:val="18"/>
+                      <w:szCs w:val="20"/>
+                      <w:u w:val="single"/>
+                    </w:rPr>
+                    <w:instrText xml:space="preserve"> MERGEFIELD  ABE3  \* MERGEFORMAT </w:instrText>
+                  </w:r>
+                  <w:r>
+                    <w:rPr>
+                      <w:sz w:val="18"/>
+                      <w:szCs w:val="20"/>
+                      <w:u w:val="single"/>
+                    </w:rPr>
+                    <w:fldChar w:fldCharType="separate"/>
+                  </w:r>
+                  <w:r>
+                    <w:rPr>
+                      <w:noProof/>
+                      <w:sz w:val="18"/>
+                      <w:szCs w:val="20"/>
+                      <w:u w:val="single"/>
+                    </w:rPr>
+                    <w:t>«ABE3»</w:t>
+                  </w:r>
+                  <w:r>
+                    <w:rPr>
+                      <w:sz w:val="18"/>
+                      <w:szCs w:val="20"/>
+                      <w:u w:val="single"/>
+                    </w:rPr>
+                    <w:fldChar w:fldCharType="end"/>
                   </w:r>
                 </w:p>
               </w:tc>
@@ -469,7 +657,48 @@
                       <w:sz w:val="18"/>
                       <w:szCs w:val="20"/>
                     </w:rPr>
-                    <w:t>4__</w:t>
+                    <w:t>4</w:t>
+                  </w:r>
+                  <w:r>
+                    <w:rPr>
+                      <w:sz w:val="18"/>
+                      <w:szCs w:val="20"/>
+                      <w:u w:val="single"/>
+                    </w:rPr>
+                    <w:fldChar w:fldCharType="begin"/>
+                  </w:r>
+                  <w:r>
+                    <w:rPr>
+                      <w:sz w:val="18"/>
+                      <w:szCs w:val="20"/>
+                      <w:u w:val="single"/>
+                    </w:rPr>
+                    <w:instrText xml:space="preserve"> MERGEFIELD  ABE4  \* MERGEFORMAT </w:instrText>
+                  </w:r>
+                  <w:r>
+                    <w:rPr>
+                      <w:sz w:val="18"/>
+                      <w:szCs w:val="20"/>
+                      <w:u w:val="single"/>
+                    </w:rPr>
+                    <w:fldChar w:fldCharType="separate"/>
+                  </w:r>
+                  <w:r>
+                    <w:rPr>
+                      <w:noProof/>
+                      <w:sz w:val="18"/>
+                      <w:szCs w:val="20"/>
+                      <w:u w:val="single"/>
+                    </w:rPr>
+                    <w:t>«ABE4»</w:t>
+                  </w:r>
+                  <w:r>
+                    <w:rPr>
+                      <w:sz w:val="18"/>
+                      <w:szCs w:val="20"/>
+                      <w:u w:val="single"/>
+                    </w:rPr>
+                    <w:fldChar w:fldCharType="end"/>
                   </w:r>
                 </w:p>
               </w:tc>
@@ -493,7 +722,48 @@
                       <w:sz w:val="18"/>
                       <w:szCs w:val="20"/>
                     </w:rPr>
-                    <w:t>5__</w:t>
+                    <w:t>5</w:t>
+                  </w:r>
+                  <w:r>
+                    <w:rPr>
+                      <w:sz w:val="18"/>
+                      <w:szCs w:val="20"/>
+                      <w:u w:val="single"/>
+                    </w:rPr>
+                    <w:fldChar w:fldCharType="begin"/>
+                  </w:r>
+                  <w:r>
+                    <w:rPr>
+                      <w:sz w:val="18"/>
+                      <w:szCs w:val="20"/>
+                      <w:u w:val="single"/>
+                    </w:rPr>
+                    <w:instrText xml:space="preserve"> MERGEFIELD  ABE5  \* MERGEFORMAT </w:instrText>
+                  </w:r>
+                  <w:r>
+                    <w:rPr>
+                      <w:sz w:val="18"/>
+                      <w:szCs w:val="20"/>
+                      <w:u w:val="single"/>
+                    </w:rPr>
+                    <w:fldChar w:fldCharType="separate"/>
+                  </w:r>
+                  <w:r>
+                    <w:rPr>
+                      <w:noProof/>
+                      <w:sz w:val="18"/>
+                      <w:szCs w:val="20"/>
+                      <w:u w:val="single"/>
+                    </w:rPr>
+                    <w:t>«ABE5»</w:t>
+                  </w:r>
+                  <w:r>
+                    <w:rPr>
+                      <w:sz w:val="18"/>
+                      <w:szCs w:val="20"/>
+                      <w:u w:val="single"/>
+                    </w:rPr>
+                    <w:fldChar w:fldCharType="end"/>
                   </w:r>
                 </w:p>
               </w:tc>
@@ -517,7 +787,48 @@
                       <w:sz w:val="18"/>
                       <w:szCs w:val="20"/>
                     </w:rPr>
-                    <w:t>6__</w:t>
+                    <w:t>6</w:t>
+                  </w:r>
+                  <w:r>
+                    <w:rPr>
+                      <w:sz w:val="18"/>
+                      <w:szCs w:val="20"/>
+                      <w:u w:val="single"/>
+                    </w:rPr>
+                    <w:fldChar w:fldCharType="begin"/>
+                  </w:r>
+                  <w:r>
+                    <w:rPr>
+                      <w:sz w:val="18"/>
+                      <w:szCs w:val="20"/>
+                      <w:u w:val="single"/>
+                    </w:rPr>
+                    <w:instrText xml:space="preserve"> MERGEFIELD  ABE6  \* MERGEFORMAT </w:instrText>
+                  </w:r>
+                  <w:r>
+                    <w:rPr>
+                      <w:sz w:val="18"/>
+                      <w:szCs w:val="20"/>
+                      <w:u w:val="single"/>
+                    </w:rPr>
+                    <w:fldChar w:fldCharType="separate"/>
+                  </w:r>
+                  <w:r>
+                    <w:rPr>
+                      <w:noProof/>
+                      <w:sz w:val="18"/>
+                      <w:szCs w:val="20"/>
+                      <w:u w:val="single"/>
+                    </w:rPr>
+                    <w:t>«ABE6»</w:t>
+                  </w:r>
+                  <w:r>
+                    <w:rPr>
+                      <w:sz w:val="18"/>
+                      <w:szCs w:val="20"/>
+                      <w:u w:val="single"/>
+                    </w:rPr>
+                    <w:fldChar w:fldCharType="end"/>
                   </w:r>
                 </w:p>
               </w:tc>
@@ -586,7 +897,48 @@
                       <w:sz w:val="18"/>
                       <w:szCs w:val="20"/>
                     </w:rPr>
-                    <w:t>1__</w:t>
+                    <w:t>1</w:t>
+                  </w:r>
+                  <w:r>
+                    <w:rPr>
+                      <w:sz w:val="18"/>
+                      <w:szCs w:val="20"/>
+                      <w:u w:val="single"/>
+                    </w:rPr>
+                    <w:fldChar w:fldCharType="begin"/>
+                  </w:r>
+                  <w:r>
+                    <w:rPr>
+                      <w:sz w:val="18"/>
+                      <w:szCs w:val="20"/>
+                      <w:u w:val="single"/>
+                    </w:rPr>
+                    <w:instrText xml:space="preserve"> MERGEFIELD  ELAA1  \* MERGEFORMAT </w:instrText>
+                  </w:r>
+                  <w:r>
+                    <w:rPr>
+                      <w:sz w:val="18"/>
+                      <w:szCs w:val="20"/>
+                      <w:u w:val="single"/>
+                    </w:rPr>
+                    <w:fldChar w:fldCharType="separate"/>
+                  </w:r>
+                  <w:r>
+                    <w:rPr>
+                      <w:noProof/>
+                      <w:sz w:val="18"/>
+                      <w:szCs w:val="20"/>
+                      <w:u w:val="single"/>
+                    </w:rPr>
+                    <w:t>«ELAA1»</w:t>
+                  </w:r>
+                  <w:r>
+                    <w:rPr>
+                      <w:sz w:val="18"/>
+                      <w:szCs w:val="20"/>
+                      <w:u w:val="single"/>
+                    </w:rPr>
+                    <w:fldChar w:fldCharType="end"/>
                   </w:r>
                 </w:p>
               </w:tc>
@@ -610,7 +962,48 @@
                       <w:sz w:val="18"/>
                       <w:szCs w:val="20"/>
                     </w:rPr>
-                    <w:t>2__</w:t>
+                    <w:t>2</w:t>
+                  </w:r>
+                  <w:r>
+                    <w:rPr>
+                      <w:sz w:val="18"/>
+                      <w:szCs w:val="20"/>
+                      <w:u w:val="single"/>
+                    </w:rPr>
+                    <w:fldChar w:fldCharType="begin"/>
+                  </w:r>
+                  <w:r>
+                    <w:rPr>
+                      <w:sz w:val="18"/>
+                      <w:szCs w:val="20"/>
+                      <w:u w:val="single"/>
+                    </w:rPr>
+                    <w:instrText xml:space="preserve"> MERGEFIELD  ELAA2  \* MERGEFORMAT </w:instrText>
+                  </w:r>
+                  <w:r>
+                    <w:rPr>
+                      <w:sz w:val="18"/>
+                      <w:szCs w:val="20"/>
+                      <w:u w:val="single"/>
+                    </w:rPr>
+                    <w:fldChar w:fldCharType="separate"/>
+                  </w:r>
+                  <w:r>
+                    <w:rPr>
+                      <w:noProof/>
+                      <w:sz w:val="18"/>
+                      <w:szCs w:val="20"/>
+                      <w:u w:val="single"/>
+                    </w:rPr>
+                    <w:t>«ELAA2»</w:t>
+                  </w:r>
+                  <w:r>
+                    <w:rPr>
+                      <w:sz w:val="18"/>
+                      <w:szCs w:val="20"/>
+                      <w:u w:val="single"/>
+                    </w:rPr>
+                    <w:fldChar w:fldCharType="end"/>
                   </w:r>
                 </w:p>
               </w:tc>
@@ -634,7 +1027,48 @@
                       <w:sz w:val="18"/>
                       <w:szCs w:val="20"/>
                     </w:rPr>
-                    <w:t>3__</w:t>
+                    <w:t>3</w:t>
+                  </w:r>
+                  <w:r>
+                    <w:rPr>
+                      <w:sz w:val="18"/>
+                      <w:szCs w:val="20"/>
+                      <w:u w:val="single"/>
+                    </w:rPr>
+                    <w:fldChar w:fldCharType="begin"/>
+                  </w:r>
+                  <w:r>
+                    <w:rPr>
+                      <w:sz w:val="18"/>
+                      <w:szCs w:val="20"/>
+                      <w:u w:val="single"/>
+                    </w:rPr>
+                    <w:instrText xml:space="preserve"> MERGEFIELD  ELAA3  \* MERGEFORMAT </w:instrText>
+                  </w:r>
+                  <w:r>
+                    <w:rPr>
+                      <w:sz w:val="18"/>
+                      <w:szCs w:val="20"/>
+                      <w:u w:val="single"/>
+                    </w:rPr>
+                    <w:fldChar w:fldCharType="separate"/>
+                  </w:r>
+                  <w:r>
+                    <w:rPr>
+                      <w:noProof/>
+                      <w:sz w:val="18"/>
+                      <w:szCs w:val="20"/>
+                      <w:u w:val="single"/>
+                    </w:rPr>
+                    <w:t>«ELAA3»</w:t>
+                  </w:r>
+                  <w:r>
+                    <w:rPr>
+                      <w:sz w:val="18"/>
+                      <w:szCs w:val="20"/>
+                      <w:u w:val="single"/>
+                    </w:rPr>
+                    <w:fldChar w:fldCharType="end"/>
                   </w:r>
                 </w:p>
               </w:tc>
@@ -658,7 +1092,48 @@
                       <w:sz w:val="18"/>
                       <w:szCs w:val="20"/>
                     </w:rPr>
-                    <w:t>4__</w:t>
+                    <w:t>4</w:t>
+                  </w:r>
+                  <w:r>
+                    <w:rPr>
+                      <w:sz w:val="18"/>
+                      <w:szCs w:val="20"/>
+                      <w:u w:val="single"/>
+                    </w:rPr>
+                    <w:fldChar w:fldCharType="begin"/>
+                  </w:r>
+                  <w:r>
+                    <w:rPr>
+                      <w:sz w:val="18"/>
+                      <w:szCs w:val="20"/>
+                      <w:u w:val="single"/>
+                    </w:rPr>
+                    <w:instrText xml:space="preserve"> MERGEFIELD  ELAA4  \* MERGEFORMAT </w:instrText>
+                  </w:r>
+                  <w:r>
+                    <w:rPr>
+                      <w:sz w:val="18"/>
+                      <w:szCs w:val="20"/>
+                      <w:u w:val="single"/>
+                    </w:rPr>
+                    <w:fldChar w:fldCharType="separate"/>
+                  </w:r>
+                  <w:r>
+                    <w:rPr>
+                      <w:noProof/>
+                      <w:sz w:val="18"/>
+                      <w:szCs w:val="20"/>
+                      <w:u w:val="single"/>
+                    </w:rPr>
+                    <w:t>«ELAA4»</w:t>
+                  </w:r>
+                  <w:r>
+                    <w:rPr>
+                      <w:sz w:val="18"/>
+                      <w:szCs w:val="20"/>
+                      <w:u w:val="single"/>
+                    </w:rPr>
+                    <w:fldChar w:fldCharType="end"/>
                   </w:r>
                 </w:p>
               </w:tc>
@@ -682,7 +1157,48 @@
                       <w:sz w:val="18"/>
                       <w:szCs w:val="20"/>
                     </w:rPr>
-                    <w:t>5__</w:t>
+                    <w:t>5</w:t>
+                  </w:r>
+                  <w:r>
+                    <w:rPr>
+                      <w:sz w:val="18"/>
+                      <w:szCs w:val="20"/>
+                      <w:u w:val="single"/>
+                    </w:rPr>
+                    <w:fldChar w:fldCharType="begin"/>
+                  </w:r>
+                  <w:r>
+                    <w:rPr>
+                      <w:sz w:val="18"/>
+                      <w:szCs w:val="20"/>
+                      <w:u w:val="single"/>
+                    </w:rPr>
+                    <w:instrText xml:space="preserve"> MERGEFIELD  ELAA5  \* MERGEFORMAT </w:instrText>
+                  </w:r>
+                  <w:r>
+                    <w:rPr>
+                      <w:sz w:val="18"/>
+                      <w:szCs w:val="20"/>
+                      <w:u w:val="single"/>
+                    </w:rPr>
+                    <w:fldChar w:fldCharType="separate"/>
+                  </w:r>
+                  <w:r>
+                    <w:rPr>
+                      <w:noProof/>
+                      <w:sz w:val="18"/>
+                      <w:szCs w:val="20"/>
+                      <w:u w:val="single"/>
+                    </w:rPr>
+                    <w:t>«ELAA5»</w:t>
+                  </w:r>
+                  <w:r>
+                    <w:rPr>
+                      <w:sz w:val="18"/>
+                      <w:szCs w:val="20"/>
+                      <w:u w:val="single"/>
+                    </w:rPr>
+                    <w:fldChar w:fldCharType="end"/>
                   </w:r>
                 </w:p>
               </w:tc>
@@ -707,7 +1223,48 @@
                       <w:sz w:val="18"/>
                       <w:szCs w:val="20"/>
                     </w:rPr>
-                    <w:t>6__</w:t>
+                    <w:t>6</w:t>
+                  </w:r>
+                  <w:r>
+                    <w:rPr>
+                      <w:sz w:val="18"/>
+                      <w:szCs w:val="20"/>
+                      <w:u w:val="single"/>
+                    </w:rPr>
+                    <w:fldChar w:fldCharType="begin"/>
+                  </w:r>
+                  <w:r>
+                    <w:rPr>
+                      <w:sz w:val="18"/>
+                      <w:szCs w:val="20"/>
+                      <w:u w:val="single"/>
+                    </w:rPr>
+                    <w:instrText xml:space="preserve"> MERGEFIELD  ELAA6  \* MERGEFORMAT </w:instrText>
+                  </w:r>
+                  <w:r>
+                    <w:rPr>
+                      <w:sz w:val="18"/>
+                      <w:szCs w:val="20"/>
+                      <w:u w:val="single"/>
+                    </w:rPr>
+                    <w:fldChar w:fldCharType="separate"/>
+                  </w:r>
+                  <w:r>
+                    <w:rPr>
+                      <w:noProof/>
+                      <w:sz w:val="18"/>
+                      <w:szCs w:val="20"/>
+                      <w:u w:val="single"/>
+                    </w:rPr>
+                    <w:t>«ELAA6»</w:t>
+                  </w:r>
+                  <w:r>
+                    <w:rPr>
+                      <w:sz w:val="18"/>
+                      <w:szCs w:val="20"/>
+                      <w:u w:val="single"/>
+                    </w:rPr>
+                    <w:fldChar w:fldCharType="end"/>
                   </w:r>
                 </w:p>
               </w:tc>
@@ -830,7 +1387,48 @@
                       <w:sz w:val="18"/>
                       <w:szCs w:val="20"/>
                     </w:rPr>
-                    <w:t>Reading___</w:t>
+                    <w:t>Reading</w:t>
+                  </w:r>
+                  <w:r>
+                    <w:rPr>
+                      <w:sz w:val="18"/>
+                      <w:szCs w:val="20"/>
+                      <w:u w:val="single"/>
+                    </w:rPr>
+                    <w:fldChar w:fldCharType="begin"/>
+                  </w:r>
+                  <w:r>
+                    <w:rPr>
+                      <w:sz w:val="18"/>
+                      <w:szCs w:val="20"/>
+                      <w:u w:val="single"/>
+                    </w:rPr>
+                    <w:instrText xml:space="preserve"> MERGEFIELD  ABE_R  \* MERGEFORMAT </w:instrText>
+                  </w:r>
+                  <w:r>
+                    <w:rPr>
+                      <w:sz w:val="18"/>
+                      <w:szCs w:val="20"/>
+                      <w:u w:val="single"/>
+                    </w:rPr>
+                    <w:fldChar w:fldCharType="separate"/>
+                  </w:r>
+                  <w:r>
+                    <w:rPr>
+                      <w:noProof/>
+                      <w:sz w:val="18"/>
+                      <w:szCs w:val="20"/>
+                      <w:u w:val="single"/>
+                    </w:rPr>
+                    <w:t>«ABE_R»</w:t>
+                  </w:r>
+                  <w:r>
+                    <w:rPr>
+                      <w:sz w:val="18"/>
+                      <w:szCs w:val="20"/>
+                      <w:u w:val="single"/>
+                    </w:rPr>
+                    <w:fldChar w:fldCharType="end"/>
                   </w:r>
                 </w:p>
               </w:tc>
@@ -856,7 +1454,48 @@
                       <w:sz w:val="18"/>
                       <w:szCs w:val="20"/>
                     </w:rPr>
-                    <w:t>Writing___</w:t>
+                    <w:t>Writing</w:t>
+                  </w:r>
+                  <w:r>
+                    <w:rPr>
+                      <w:sz w:val="18"/>
+                      <w:szCs w:val="20"/>
+                      <w:u w:val="single"/>
+                    </w:rPr>
+                    <w:fldChar w:fldCharType="begin"/>
+                  </w:r>
+                  <w:r>
+                    <w:rPr>
+                      <w:sz w:val="18"/>
+                      <w:szCs w:val="20"/>
+                      <w:u w:val="single"/>
+                    </w:rPr>
+                    <w:instrText xml:space="preserve"> MERGEFIELD  ABE_W  \* MERGEFORMAT </w:instrText>
+                  </w:r>
+                  <w:r>
+                    <w:rPr>
+                      <w:sz w:val="18"/>
+                      <w:szCs w:val="20"/>
+                      <w:u w:val="single"/>
+                    </w:rPr>
+                    <w:fldChar w:fldCharType="separate"/>
+                  </w:r>
+                  <w:r>
+                    <w:rPr>
+                      <w:noProof/>
+                      <w:sz w:val="18"/>
+                      <w:szCs w:val="20"/>
+                      <w:u w:val="single"/>
+                    </w:rPr>
+                    <w:t>«ABE_W»</w:t>
+                  </w:r>
+                  <w:r>
+                    <w:rPr>
+                      <w:sz w:val="18"/>
+                      <w:szCs w:val="20"/>
+                      <w:u w:val="single"/>
+                    </w:rPr>
+                    <w:fldChar w:fldCharType="end"/>
                   </w:r>
                 </w:p>
               </w:tc>
@@ -882,7 +1521,48 @@
                       <w:sz w:val="18"/>
                       <w:szCs w:val="20"/>
                     </w:rPr>
-                    <w:t>Mathematics___</w:t>
+                    <w:t>Mathematics</w:t>
+                  </w:r>
+                  <w:r>
+                    <w:rPr>
+                      <w:sz w:val="18"/>
+                      <w:szCs w:val="20"/>
+                      <w:u w:val="single"/>
+                    </w:rPr>
+                    <w:fldChar w:fldCharType="begin"/>
+                  </w:r>
+                  <w:r>
+                    <w:rPr>
+                      <w:sz w:val="18"/>
+                      <w:szCs w:val="20"/>
+                      <w:u w:val="single"/>
+                    </w:rPr>
+                    <w:instrText xml:space="preserve"> MERGEFIELD  ABE_M  \* MERGEFORMAT </w:instrText>
+                  </w:r>
+                  <w:r>
+                    <w:rPr>
+                      <w:sz w:val="18"/>
+                      <w:szCs w:val="20"/>
+                      <w:u w:val="single"/>
+                    </w:rPr>
+                    <w:fldChar w:fldCharType="separate"/>
+                  </w:r>
+                  <w:r>
+                    <w:rPr>
+                      <w:noProof/>
+                      <w:sz w:val="18"/>
+                      <w:szCs w:val="20"/>
+                      <w:u w:val="single"/>
+                    </w:rPr>
+                    <w:t>«ABE_M»</w:t>
+                  </w:r>
+                  <w:r>
+                    <w:rPr>
+                      <w:sz w:val="18"/>
+                      <w:szCs w:val="20"/>
+                      <w:u w:val="single"/>
+                    </w:rPr>
+                    <w:fldChar w:fldCharType="end"/>
                   </w:r>
                 </w:p>
               </w:tc>
@@ -908,7 +1588,48 @@
                       <w:sz w:val="18"/>
                       <w:szCs w:val="20"/>
                     </w:rPr>
-                    <w:t>Social Studies___</w:t>
+                    <w:t>Social Studies</w:t>
+                  </w:r>
+                  <w:r>
+                    <w:rPr>
+                      <w:sz w:val="18"/>
+                      <w:szCs w:val="20"/>
+                      <w:u w:val="single"/>
+                    </w:rPr>
+                    <w:fldChar w:fldCharType="begin"/>
+                  </w:r>
+                  <w:r>
+                    <w:rPr>
+                      <w:sz w:val="18"/>
+                      <w:szCs w:val="20"/>
+                      <w:u w:val="single"/>
+                    </w:rPr>
+                    <w:instrText xml:space="preserve"> MERGEFIELD  ABE_SS  \* MERGEFORMAT </w:instrText>
+                  </w:r>
+                  <w:r>
+                    <w:rPr>
+                      <w:sz w:val="18"/>
+                      <w:szCs w:val="20"/>
+                      <w:u w:val="single"/>
+                    </w:rPr>
+                    <w:fldChar w:fldCharType="separate"/>
+                  </w:r>
+                  <w:r>
+                    <w:rPr>
+                      <w:noProof/>
+                      <w:sz w:val="18"/>
+                      <w:szCs w:val="20"/>
+                      <w:u w:val="single"/>
+                    </w:rPr>
+                    <w:t>«ABE_SS»</w:t>
+                  </w:r>
+                  <w:r>
+                    <w:rPr>
+                      <w:sz w:val="18"/>
+                      <w:szCs w:val="20"/>
+                      <w:u w:val="single"/>
+                    </w:rPr>
+                    <w:fldChar w:fldCharType="end"/>
                   </w:r>
                 </w:p>
               </w:tc>
@@ -934,7 +1655,48 @@
                       <w:sz w:val="20"/>
                       <w:szCs w:val="20"/>
                     </w:rPr>
-                    <w:t>Science___</w:t>
+                    <w:t>Science</w:t>
+                  </w:r>
+                  <w:r>
+                    <w:rPr>
+                      <w:sz w:val="20"/>
+                      <w:szCs w:val="20"/>
+                      <w:u w:val="single"/>
+                    </w:rPr>
+                    <w:fldChar w:fldCharType="begin"/>
+                  </w:r>
+                  <w:r>
+                    <w:rPr>
+                      <w:sz w:val="20"/>
+                      <w:szCs w:val="20"/>
+                      <w:u w:val="single"/>
+                    </w:rPr>
+                    <w:instrText xml:space="preserve"> MERGEFIELD  ABE_S  \* MERGEFORMAT </w:instrText>
+                  </w:r>
+                  <w:r>
+                    <w:rPr>
+                      <w:sz w:val="20"/>
+                      <w:szCs w:val="20"/>
+                      <w:u w:val="single"/>
+                    </w:rPr>
+                    <w:fldChar w:fldCharType="separate"/>
+                  </w:r>
+                  <w:r>
+                    <w:rPr>
+                      <w:noProof/>
+                      <w:sz w:val="20"/>
+                      <w:szCs w:val="20"/>
+                      <w:u w:val="single"/>
+                    </w:rPr>
+                    <w:t>«ABE_S»</w:t>
+                  </w:r>
+                  <w:r>
+                    <w:rPr>
+                      <w:sz w:val="20"/>
+                      <w:szCs w:val="20"/>
+                      <w:u w:val="single"/>
+                    </w:rPr>
+                    <w:fldChar w:fldCharType="end"/>
                   </w:r>
                 </w:p>
               </w:tc>
@@ -991,7 +1753,48 @@
                       <w:sz w:val="18"/>
                       <w:szCs w:val="20"/>
                     </w:rPr>
-                    <w:t>Reading___</w:t>
+                    <w:t>Reading</w:t>
+                  </w:r>
+                  <w:r>
+                    <w:rPr>
+                      <w:sz w:val="18"/>
+                      <w:szCs w:val="20"/>
+                      <w:u w:val="single"/>
+                    </w:rPr>
+                    <w:fldChar w:fldCharType="begin"/>
+                  </w:r>
+                  <w:r>
+                    <w:rPr>
+                      <w:sz w:val="18"/>
+                      <w:szCs w:val="20"/>
+                      <w:u w:val="single"/>
+                    </w:rPr>
+                    <w:instrText xml:space="preserve"> MERGEFIELD  ELAA_R  \* MERGEFORMAT </w:instrText>
+                  </w:r>
+                  <w:r>
+                    <w:rPr>
+                      <w:sz w:val="18"/>
+                      <w:szCs w:val="20"/>
+                      <w:u w:val="single"/>
+                    </w:rPr>
+                    <w:fldChar w:fldCharType="separate"/>
+                  </w:r>
+                  <w:r>
+                    <w:rPr>
+                      <w:noProof/>
+                      <w:sz w:val="18"/>
+                      <w:szCs w:val="20"/>
+                      <w:u w:val="single"/>
+                    </w:rPr>
+                    <w:t>«ELAA_R»</w:t>
+                  </w:r>
+                  <w:r>
+                    <w:rPr>
+                      <w:sz w:val="18"/>
+                      <w:szCs w:val="20"/>
+                      <w:u w:val="single"/>
+                    </w:rPr>
+                    <w:fldChar w:fldCharType="end"/>
                   </w:r>
                 </w:p>
               </w:tc>
@@ -1017,7 +1820,48 @@
                       <w:sz w:val="18"/>
                       <w:szCs w:val="20"/>
                     </w:rPr>
-                    <w:t>Writing___</w:t>
+                    <w:t>Writing</w:t>
+                  </w:r>
+                  <w:r>
+                    <w:rPr>
+                      <w:sz w:val="18"/>
+                      <w:szCs w:val="20"/>
+                      <w:u w:val="single"/>
+                    </w:rPr>
+                    <w:fldChar w:fldCharType="begin"/>
+                  </w:r>
+                  <w:r>
+                    <w:rPr>
+                      <w:sz w:val="18"/>
+                      <w:szCs w:val="20"/>
+                      <w:u w:val="single"/>
+                    </w:rPr>
+                    <w:instrText xml:space="preserve"> MERGEFIELD  ELAA_W  \* MERGEFORMAT </w:instrText>
+                  </w:r>
+                  <w:r>
+                    <w:rPr>
+                      <w:sz w:val="18"/>
+                      <w:szCs w:val="20"/>
+                      <w:u w:val="single"/>
+                    </w:rPr>
+                    <w:fldChar w:fldCharType="separate"/>
+                  </w:r>
+                  <w:r>
+                    <w:rPr>
+                      <w:noProof/>
+                      <w:sz w:val="18"/>
+                      <w:szCs w:val="20"/>
+                      <w:u w:val="single"/>
+                    </w:rPr>
+                    <w:t>«ELAA_W»</w:t>
+                  </w:r>
+                  <w:r>
+                    <w:rPr>
+                      <w:sz w:val="18"/>
+                      <w:szCs w:val="20"/>
+                      <w:u w:val="single"/>
+                    </w:rPr>
+                    <w:fldChar w:fldCharType="end"/>
                   </w:r>
                 </w:p>
               </w:tc>
@@ -1043,7 +1887,48 @@
                       <w:sz w:val="18"/>
                       <w:szCs w:val="20"/>
                     </w:rPr>
-                    <w:t>Listening___</w:t>
+                    <w:t>Listening</w:t>
+                  </w:r>
+                  <w:r>
+                    <w:rPr>
+                      <w:sz w:val="18"/>
+                      <w:szCs w:val="20"/>
+                      <w:u w:val="single"/>
+                    </w:rPr>
+                    <w:fldChar w:fldCharType="begin"/>
+                  </w:r>
+                  <w:r>
+                    <w:rPr>
+                      <w:sz w:val="18"/>
+                      <w:szCs w:val="20"/>
+                      <w:u w:val="single"/>
+                    </w:rPr>
+                    <w:instrText xml:space="preserve"> MERGEFIELD  ELAA_L  \* MERGEFORMAT </w:instrText>
+                  </w:r>
+                  <w:r>
+                    <w:rPr>
+                      <w:sz w:val="18"/>
+                      <w:szCs w:val="20"/>
+                      <w:u w:val="single"/>
+                    </w:rPr>
+                    <w:fldChar w:fldCharType="separate"/>
+                  </w:r>
+                  <w:r>
+                    <w:rPr>
+                      <w:noProof/>
+                      <w:sz w:val="18"/>
+                      <w:szCs w:val="20"/>
+                      <w:u w:val="single"/>
+                    </w:rPr>
+                    <w:t>«ELAA_L»</w:t>
+                  </w:r>
+                  <w:r>
+                    <w:rPr>
+                      <w:sz w:val="18"/>
+                      <w:szCs w:val="20"/>
+                      <w:u w:val="single"/>
+                    </w:rPr>
+                    <w:fldChar w:fldCharType="end"/>
                   </w:r>
                 </w:p>
               </w:tc>
@@ -1069,8 +1954,51 @@
                       <w:sz w:val="18"/>
                       <w:szCs w:val="20"/>
                     </w:rPr>
-                    <w:t>Speaking___</w:t>
-                  </w:r>
+                    <w:t>Speaking</w:t>
+                  </w:r>
+                  <w:bookmarkStart w:id="0" w:name="_GoBack"/>
+                  <w:r>
+                    <w:rPr>
+                      <w:sz w:val="18"/>
+                      <w:szCs w:val="20"/>
+                      <w:u w:val="single"/>
+                    </w:rPr>
+                    <w:fldChar w:fldCharType="begin"/>
+                  </w:r>
+                  <w:r>
+                    <w:rPr>
+                      <w:sz w:val="18"/>
+                      <w:szCs w:val="20"/>
+                      <w:u w:val="single"/>
+                    </w:rPr>
+                    <w:instrText xml:space="preserve"> MERGEFIELD  ELAA_S  \* MERGEFORMAT </w:instrText>
+                  </w:r>
+                  <w:r>
+                    <w:rPr>
+                      <w:sz w:val="18"/>
+                      <w:szCs w:val="20"/>
+                      <w:u w:val="single"/>
+                    </w:rPr>
+                    <w:fldChar w:fldCharType="separate"/>
+                  </w:r>
+                  <w:r>
+                    <w:rPr>
+                      <w:noProof/>
+                      <w:sz w:val="18"/>
+                      <w:szCs w:val="20"/>
+                      <w:u w:val="single"/>
+                    </w:rPr>
+                    <w:t>«ELAA_S»</w:t>
+                  </w:r>
+                  <w:r>
+                    <w:rPr>
+                      <w:sz w:val="18"/>
+                      <w:szCs w:val="20"/>
+                      <w:u w:val="single"/>
+                    </w:rPr>
+                    <w:fldChar w:fldCharType="end"/>
+                  </w:r>
+                  <w:bookmarkEnd w:id="0"/>
                 </w:p>
               </w:tc>
               <w:tc>
@@ -1185,8 +2113,47 @@
                       <w:szCs w:val="20"/>
                     </w:rPr>
                   </w:pPr>
-                  <w:bookmarkStart w:id="0" w:name="_GoBack"/>
-                  <w:bookmarkEnd w:id="0"/>
+                  <w:r>
+                    <w:rPr>
+                      <w:b/>
+                      <w:sz w:val="20"/>
+                      <w:szCs w:val="20"/>
+                    </w:rPr>
+                    <w:fldChar w:fldCharType="begin"/>
+                  </w:r>
+                  <w:r>
+                    <w:rPr>
+                      <w:b/>
+                      <w:sz w:val="20"/>
+                      <w:szCs w:val="20"/>
+                    </w:rPr>
+                    <w:instrText xml:space="preserve"> MERGEFIELD  Standards  \* MERGEFORMAT </w:instrText>
+                  </w:r>
+                  <w:r>
+                    <w:rPr>
+                      <w:b/>
+                      <w:sz w:val="20"/>
+                      <w:szCs w:val="20"/>
+                    </w:rPr>
+                    <w:fldChar w:fldCharType="separate"/>
+                  </w:r>
+                  <w:r>
+                    <w:rPr>
+                      <w:b/>
+                      <w:noProof/>
+                      <w:sz w:val="20"/>
+                      <w:szCs w:val="20"/>
+                    </w:rPr>
+                    <w:t>«Standards»</w:t>
+                  </w:r>
+                  <w:r>
+                    <w:rPr>
+                      <w:b/>
+                      <w:sz w:val="20"/>
+                      <w:szCs w:val="20"/>
+                    </w:rPr>
+                    <w:fldChar w:fldCharType="end"/>
+                  </w:r>
                 </w:p>
               </w:tc>
             </w:tr>
@@ -1345,6 +2312,47 @@
                       <w:szCs w:val="20"/>
                     </w:rPr>
                   </w:pPr>
+                  <w:r>
+                    <w:rPr>
+                      <w:b/>
+                      <w:sz w:val="20"/>
+                      <w:szCs w:val="20"/>
+                    </w:rPr>
+                    <w:fldChar w:fldCharType="begin"/>
+                  </w:r>
+                  <w:r>
+                    <w:rPr>
+                      <w:b/>
+                      <w:sz w:val="20"/>
+                      <w:szCs w:val="20"/>
+                    </w:rPr>
+                    <w:instrText xml:space="preserve"> MERGEFIELD  LessonTitle  \* MERGEFORMAT </w:instrText>
+                  </w:r>
+                  <w:r>
+                    <w:rPr>
+                      <w:b/>
+                      <w:sz w:val="20"/>
+                      <w:szCs w:val="20"/>
+                    </w:rPr>
+                    <w:fldChar w:fldCharType="separate"/>
+                  </w:r>
+                  <w:r>
+                    <w:rPr>
+                      <w:b/>
+                      <w:noProof/>
+                      <w:sz w:val="20"/>
+                      <w:szCs w:val="20"/>
+                    </w:rPr>
+                    <w:t>«LessonTitle»</w:t>
+                  </w:r>
+                  <w:r>
+                    <w:rPr>
+                      <w:b/>
+                      <w:sz w:val="20"/>
+                      <w:szCs w:val="20"/>
+                    </w:rPr>
+                    <w:fldChar w:fldCharType="end"/>
+                  </w:r>
                 </w:p>
               </w:tc>
             </w:tr>
@@ -1555,6 +2563,47 @@
                       <w:szCs w:val="20"/>
                     </w:rPr>
                   </w:pPr>
+                  <w:r>
+                    <w:rPr>
+                      <w:b/>
+                      <w:sz w:val="20"/>
+                      <w:szCs w:val="20"/>
+                    </w:rPr>
+                    <w:fldChar w:fldCharType="begin"/>
+                  </w:r>
+                  <w:r>
+                    <w:rPr>
+                      <w:b/>
+                      <w:sz w:val="20"/>
+                      <w:szCs w:val="20"/>
+                    </w:rPr>
+                    <w:instrText xml:space="preserve"> MERGEFIELD  Objective  \* MERGEFORMAT </w:instrText>
+                  </w:r>
+                  <w:r>
+                    <w:rPr>
+                      <w:b/>
+                      <w:sz w:val="20"/>
+                      <w:szCs w:val="20"/>
+                    </w:rPr>
+                    <w:fldChar w:fldCharType="separate"/>
+                  </w:r>
+                  <w:r>
+                    <w:rPr>
+                      <w:b/>
+                      <w:noProof/>
+                      <w:sz w:val="20"/>
+                      <w:szCs w:val="20"/>
+                    </w:rPr>
+                    <w:t>«Objective»</w:t>
+                  </w:r>
+                  <w:r>
+                    <w:rPr>
+                      <w:b/>
+                      <w:sz w:val="20"/>
+                      <w:szCs w:val="20"/>
+                    </w:rPr>
+                    <w:fldChar w:fldCharType="end"/>
+                  </w:r>
                 </w:p>
               </w:tc>
             </w:tr>
@@ -1715,6 +2764,47 @@
                       <w:szCs w:val="20"/>
                     </w:rPr>
                   </w:pPr>
+                  <w:r>
+                    <w:rPr>
+                      <w:b/>
+                      <w:sz w:val="20"/>
+                      <w:szCs w:val="20"/>
+                    </w:rPr>
+                    <w:fldChar w:fldCharType="begin"/>
+                  </w:r>
+                  <w:r>
+                    <w:rPr>
+                      <w:b/>
+                      <w:sz w:val="20"/>
+                      <w:szCs w:val="20"/>
+                    </w:rPr>
+                    <w:instrText xml:space="preserve"> MERGEFIELD  Resources  \* MERGEFORMAT </w:instrText>
+                  </w:r>
+                  <w:r>
+                    <w:rPr>
+                      <w:b/>
+                      <w:sz w:val="20"/>
+                      <w:szCs w:val="20"/>
+                    </w:rPr>
+                    <w:fldChar w:fldCharType="separate"/>
+                  </w:r>
+                  <w:r>
+                    <w:rPr>
+                      <w:b/>
+                      <w:noProof/>
+                      <w:sz w:val="20"/>
+                      <w:szCs w:val="20"/>
+                    </w:rPr>
+                    <w:t>«Resources»</w:t>
+                  </w:r>
+                  <w:r>
+                    <w:rPr>
+                      <w:b/>
+                      <w:sz w:val="20"/>
+                      <w:szCs w:val="20"/>
+                    </w:rPr>
+                    <w:fldChar w:fldCharType="end"/>
+                  </w:r>
                 </w:p>
               </w:tc>
             </w:tr>
@@ -1897,6 +2987,47 @@
                       <w:szCs w:val="20"/>
                     </w:rPr>
                   </w:pPr>
+                  <w:r>
+                    <w:rPr>
+                      <w:b/>
+                      <w:sz w:val="20"/>
+                      <w:szCs w:val="20"/>
+                    </w:rPr>
+                    <w:fldChar w:fldCharType="begin"/>
+                  </w:r>
+                  <w:r>
+                    <w:rPr>
+                      <w:b/>
+                      <w:sz w:val="20"/>
+                      <w:szCs w:val="20"/>
+                    </w:rPr>
+                    <w:instrText xml:space="preserve"> MERGEFIELD  Introduction  \* MERGEFORMAT </w:instrText>
+                  </w:r>
+                  <w:r>
+                    <w:rPr>
+                      <w:b/>
+                      <w:sz w:val="20"/>
+                      <w:szCs w:val="20"/>
+                    </w:rPr>
+                    <w:fldChar w:fldCharType="separate"/>
+                  </w:r>
+                  <w:r>
+                    <w:rPr>
+                      <w:b/>
+                      <w:noProof/>
+                      <w:sz w:val="20"/>
+                      <w:szCs w:val="20"/>
+                    </w:rPr>
+                    <w:t>«Introduction»</w:t>
+                  </w:r>
+                  <w:r>
+                    <w:rPr>
+                      <w:b/>
+                      <w:sz w:val="20"/>
+                      <w:szCs w:val="20"/>
+                    </w:rPr>
+                    <w:fldChar w:fldCharType="end"/>
+                  </w:r>
                 </w:p>
               </w:tc>
             </w:tr>
@@ -2002,11 +3133,7 @@
       </w:tr>
     </w:tbl>
     <w:p/>
-    <w:p>
-      <w:r>
-        <w:br w:type="page"/>
-      </w:r>
-    </w:p>
+    <w:p/>
     <w:tbl>
       <w:tblPr>
         <w:tblStyle w:val="TableGrid"/>
@@ -2057,7 +3184,6 @@
                 <w:sz w:val="20"/>
                 <w:szCs w:val="20"/>
               </w:rPr>
-              <w:lastRenderedPageBreak/>
               <w:t>CLASSROOM PROCEDURE</w:t>
             </w:r>
           </w:p>
@@ -2117,6 +3243,42 @@
             <w:r>
               <w:rPr>
                 <w:sz w:val="18"/>
+                <w:u w:val="single"/>
+              </w:rPr>
+              <w:fldChar w:fldCharType="begin"/>
+            </w:r>
+            <w:r>
+              <w:rPr>
+                <w:sz w:val="18"/>
+                <w:u w:val="single"/>
+              </w:rPr>
+              <w:instrText xml:space="preserve"> MERGEFIELD  InputModeling  \* MERGEFORMAT </w:instrText>
+            </w:r>
+            <w:r>
+              <w:rPr>
+                <w:sz w:val="18"/>
+                <w:u w:val="single"/>
+              </w:rPr>
+              <w:fldChar w:fldCharType="separate"/>
+            </w:r>
+            <w:r>
+              <w:rPr>
+                <w:noProof/>
+                <w:sz w:val="18"/>
+                <w:u w:val="single"/>
+              </w:rPr>
+              <w:t>«InputModeling»</w:t>
+            </w:r>
+            <w:r>
+              <w:rPr>
+                <w:sz w:val="18"/>
+                <w:u w:val="single"/>
+              </w:rPr>
+              <w:fldChar w:fldCharType="end"/>
+            </w:r>
+            <w:r>
+              <w:rPr>
+                <w:sz w:val="18"/>
               </w:rPr>
               <w:t>________________________________________________________________________________________________________________</w:t>
             </w:r>
@@ -2124,13 +3286,7 @@
               <w:rPr>
                 <w:sz w:val="18"/>
               </w:rPr>
-              <w:t>_________________________</w:t>
-            </w:r>
-            <w:r>
-              <w:rPr>
-                <w:sz w:val="18"/>
-              </w:rPr>
-              <w:t>_</w:t>
+              <w:t>____________</w:t>
             </w:r>
           </w:p>
           <w:p>
@@ -2239,6 +3395,42 @@
             <w:r>
               <w:rPr>
                 <w:sz w:val="18"/>
+                <w:u w:val="single"/>
+              </w:rPr>
+              <w:fldChar w:fldCharType="begin"/>
+            </w:r>
+            <w:r>
+              <w:rPr>
+                <w:sz w:val="18"/>
+                <w:u w:val="single"/>
+              </w:rPr>
+              <w:instrText xml:space="preserve"> MERGEFIELD  Understanding  \* MERGEFORMAT </w:instrText>
+            </w:r>
+            <w:r>
+              <w:rPr>
+                <w:sz w:val="18"/>
+                <w:u w:val="single"/>
+              </w:rPr>
+              <w:fldChar w:fldCharType="separate"/>
+            </w:r>
+            <w:r>
+              <w:rPr>
+                <w:noProof/>
+                <w:sz w:val="18"/>
+                <w:u w:val="single"/>
+              </w:rPr>
+              <w:t>«Understanding»</w:t>
+            </w:r>
+            <w:r>
+              <w:rPr>
+                <w:sz w:val="18"/>
+                <w:u w:val="single"/>
+              </w:rPr>
+              <w:fldChar w:fldCharType="end"/>
+            </w:r>
+            <w:r>
+              <w:rPr>
+                <w:sz w:val="18"/>
               </w:rPr>
               <w:t>________________________________________________________________________________________________________________</w:t>
             </w:r>
@@ -2246,13 +3438,7 @@
               <w:rPr>
                 <w:sz w:val="18"/>
               </w:rPr>
-              <w:t>_________________________</w:t>
-            </w:r>
-            <w:r>
-              <w:rPr>
-                <w:sz w:val="18"/>
-              </w:rPr>
-              <w:t>_</w:t>
+              <w:t>____________</w:t>
             </w:r>
           </w:p>
           <w:p>
@@ -2361,6 +3547,42 @@
             <w:r>
               <w:rPr>
                 <w:sz w:val="18"/>
+                <w:u w:val="single"/>
+              </w:rPr>
+              <w:fldChar w:fldCharType="begin"/>
+            </w:r>
+            <w:r>
+              <w:rPr>
+                <w:sz w:val="18"/>
+                <w:u w:val="single"/>
+              </w:rPr>
+              <w:instrText xml:space="preserve"> MERGEFIELD  IndependentPractice  \* MERGEFORMAT </w:instrText>
+            </w:r>
+            <w:r>
+              <w:rPr>
+                <w:sz w:val="18"/>
+                <w:u w:val="single"/>
+              </w:rPr>
+              <w:fldChar w:fldCharType="separate"/>
+            </w:r>
+            <w:r>
+              <w:rPr>
+                <w:noProof/>
+                <w:sz w:val="18"/>
+                <w:u w:val="single"/>
+              </w:rPr>
+              <w:t>«IndependentPractice»</w:t>
+            </w:r>
+            <w:r>
+              <w:rPr>
+                <w:sz w:val="18"/>
+                <w:u w:val="single"/>
+              </w:rPr>
+              <w:fldChar w:fldCharType="end"/>
+            </w:r>
+            <w:r>
+              <w:rPr>
+                <w:sz w:val="18"/>
               </w:rPr>
               <w:t>________________________________________________________________________________________________________________</w:t>
             </w:r>
@@ -2368,13 +3590,7 @@
               <w:rPr>
                 <w:sz w:val="18"/>
               </w:rPr>
-              <w:t>_________________________</w:t>
-            </w:r>
-            <w:r>
-              <w:rPr>
-                <w:sz w:val="18"/>
-              </w:rPr>
-              <w:t>_</w:t>
+              <w:t>_______</w:t>
             </w:r>
           </w:p>
           <w:p>
@@ -2528,6 +3744,7 @@
                       <w:sz w:val="20"/>
                       <w:szCs w:val="20"/>
                     </w:rPr>
+                    <w:lastRenderedPageBreak/>
                     <w:t>CLOSURE</w:t>
                   </w:r>
                 </w:p>
@@ -2554,6 +3771,47 @@
                       <w:szCs w:val="20"/>
                     </w:rPr>
                   </w:pPr>
+                  <w:r>
+                    <w:rPr>
+                      <w:b/>
+                      <w:sz w:val="20"/>
+                      <w:szCs w:val="20"/>
+                    </w:rPr>
+                    <w:fldChar w:fldCharType="begin"/>
+                  </w:r>
+                  <w:r>
+                    <w:rPr>
+                      <w:b/>
+                      <w:sz w:val="20"/>
+                      <w:szCs w:val="20"/>
+                    </w:rPr>
+                    <w:instrText xml:space="preserve"> MERGEFIELD  Closure  \* MERGEFORMAT </w:instrText>
+                  </w:r>
+                  <w:r>
+                    <w:rPr>
+                      <w:b/>
+                      <w:sz w:val="20"/>
+                      <w:szCs w:val="20"/>
+                    </w:rPr>
+                    <w:fldChar w:fldCharType="separate"/>
+                  </w:r>
+                  <w:r>
+                    <w:rPr>
+                      <w:b/>
+                      <w:noProof/>
+                      <w:sz w:val="20"/>
+                      <w:szCs w:val="20"/>
+                    </w:rPr>
+                    <w:t>«Closure»</w:t>
+                  </w:r>
+                  <w:r>
+                    <w:rPr>
+                      <w:b/>
+                      <w:sz w:val="20"/>
+                      <w:szCs w:val="20"/>
+                    </w:rPr>
+                    <w:fldChar w:fldCharType="end"/>
+                  </w:r>
                 </w:p>
               </w:tc>
             </w:tr>
@@ -2696,6 +3954,47 @@
                       <w:szCs w:val="20"/>
                     </w:rPr>
                   </w:pPr>
+                  <w:r>
+                    <w:rPr>
+                      <w:b/>
+                      <w:sz w:val="20"/>
+                      <w:szCs w:val="20"/>
+                    </w:rPr>
+                    <w:fldChar w:fldCharType="begin"/>
+                  </w:r>
+                  <w:r>
+                    <w:rPr>
+                      <w:b/>
+                      <w:sz w:val="20"/>
+                      <w:szCs w:val="20"/>
+                    </w:rPr>
+                    <w:instrText xml:space="preserve"> MERGEFIELD  ExtendedLearning  \* MERGEFORMAT </w:instrText>
+                  </w:r>
+                  <w:r>
+                    <w:rPr>
+                      <w:b/>
+                      <w:sz w:val="20"/>
+                      <w:szCs w:val="20"/>
+                    </w:rPr>
+                    <w:fldChar w:fldCharType="separate"/>
+                  </w:r>
+                  <w:r>
+                    <w:rPr>
+                      <w:b/>
+                      <w:noProof/>
+                      <w:sz w:val="20"/>
+                      <w:szCs w:val="20"/>
+                    </w:rPr>
+                    <w:t>«ExtendedLearning»</w:t>
+                  </w:r>
+                  <w:r>
+                    <w:rPr>
+                      <w:b/>
+                      <w:sz w:val="20"/>
+                      <w:szCs w:val="20"/>
+                    </w:rPr>
+                    <w:fldChar w:fldCharType="end"/>
+                  </w:r>
                 </w:p>
               </w:tc>
             </w:tr>
@@ -2902,6 +4201,47 @@
                       <w:szCs w:val="20"/>
                     </w:rPr>
                   </w:pPr>
+                  <w:r>
+                    <w:rPr>
+                      <w:b/>
+                      <w:sz w:val="20"/>
+                      <w:szCs w:val="20"/>
+                    </w:rPr>
+                    <w:fldChar w:fldCharType="begin"/>
+                  </w:r>
+                  <w:r>
+                    <w:rPr>
+                      <w:b/>
+                      <w:sz w:val="20"/>
+                      <w:szCs w:val="20"/>
+                    </w:rPr>
+                    <w:instrText xml:space="preserve"> MERGEFIELD  Proficiency  \* MERGEFORMAT </w:instrText>
+                  </w:r>
+                  <w:r>
+                    <w:rPr>
+                      <w:b/>
+                      <w:sz w:val="20"/>
+                      <w:szCs w:val="20"/>
+                    </w:rPr>
+                    <w:fldChar w:fldCharType="separate"/>
+                  </w:r>
+                  <w:r>
+                    <w:rPr>
+                      <w:b/>
+                      <w:noProof/>
+                      <w:sz w:val="20"/>
+                      <w:szCs w:val="20"/>
+                    </w:rPr>
+                    <w:t>«Proficiency»</w:t>
+                  </w:r>
+                  <w:r>
+                    <w:rPr>
+                      <w:b/>
+                      <w:sz w:val="20"/>
+                      <w:szCs w:val="20"/>
+                    </w:rPr>
+                    <w:fldChar w:fldCharType="end"/>
+                  </w:r>
                 </w:p>
               </w:tc>
             </w:tr>
@@ -3065,6 +4405,47 @@
                       <w:szCs w:val="20"/>
                     </w:rPr>
                   </w:pPr>
+                  <w:r>
+                    <w:rPr>
+                      <w:b/>
+                      <w:sz w:val="20"/>
+                      <w:szCs w:val="20"/>
+                    </w:rPr>
+                    <w:fldChar w:fldCharType="begin"/>
+                  </w:r>
+                  <w:r>
+                    <w:rPr>
+                      <w:b/>
+                      <w:sz w:val="20"/>
+                      <w:szCs w:val="20"/>
+                    </w:rPr>
+                    <w:instrText xml:space="preserve"> MERGEFIELD  UDL  \* MERGEFORMAT </w:instrText>
+                  </w:r>
+                  <w:r>
+                    <w:rPr>
+                      <w:b/>
+                      <w:sz w:val="20"/>
+                      <w:szCs w:val="20"/>
+                    </w:rPr>
+                    <w:fldChar w:fldCharType="separate"/>
+                  </w:r>
+                  <w:r>
+                    <w:rPr>
+                      <w:b/>
+                      <w:noProof/>
+                      <w:sz w:val="20"/>
+                      <w:szCs w:val="20"/>
+                    </w:rPr>
+                    <w:t>«UDL»</w:t>
+                  </w:r>
+                  <w:r>
+                    <w:rPr>
+                      <w:b/>
+                      <w:sz w:val="20"/>
+                      <w:szCs w:val="20"/>
+                    </w:rPr>
+                    <w:fldChar w:fldCharType="end"/>
+                  </w:r>
                 </w:p>
               </w:tc>
             </w:tr>
@@ -3273,16 +4654,54 @@
                       <w:b/>
                       <w:sz w:val="20"/>
                       <w:szCs w:val="20"/>
-                    </w:rPr>
-                    <w:t>________________________________________________</w:t>
-                  </w:r>
-                  <w:r>
-                    <w:rPr>
-                      <w:b/>
-                      <w:sz w:val="20"/>
-                      <w:szCs w:val="20"/>
-                    </w:rPr>
-                    <w:t>________</w:t>
+                      <w:u w:val="single"/>
+                    </w:rPr>
+                    <w:fldChar w:fldCharType="begin"/>
+                  </w:r>
+                  <w:r>
+                    <w:rPr>
+                      <w:b/>
+                      <w:sz w:val="20"/>
+                      <w:szCs w:val="20"/>
+                      <w:u w:val="single"/>
+                    </w:rPr>
+                    <w:instrText xml:space="preserve"> MERGEFIELD  Reflection1  \* MERGEFORMAT </w:instrText>
+                  </w:r>
+                  <w:r>
+                    <w:rPr>
+                      <w:b/>
+                      <w:sz w:val="20"/>
+                      <w:szCs w:val="20"/>
+                      <w:u w:val="single"/>
+                    </w:rPr>
+                    <w:fldChar w:fldCharType="separate"/>
+                  </w:r>
+                  <w:r>
+                    <w:rPr>
+                      <w:b/>
+                      <w:noProof/>
+                      <w:sz w:val="20"/>
+                      <w:szCs w:val="20"/>
+                      <w:u w:val="single"/>
+                    </w:rPr>
+                    <w:t>«Reflection1»</w:t>
+                  </w:r>
+                  <w:r>
+                    <w:rPr>
+                      <w:b/>
+                      <w:sz w:val="20"/>
+                      <w:szCs w:val="20"/>
+                      <w:u w:val="single"/>
+                    </w:rPr>
+                    <w:fldChar w:fldCharType="end"/>
+                  </w:r>
+                  <w:r>
+                    <w:rPr>
+                      <w:b/>
+                      <w:sz w:val="20"/>
+                      <w:szCs w:val="20"/>
+                    </w:rPr>
+                    <w:t>____________________________________________</w:t>
                   </w:r>
                 </w:p>
                 <w:p>
@@ -3422,15 +4841,63 @@
                       <w:b/>
                       <w:sz w:val="20"/>
                       <w:szCs w:val="20"/>
-                    </w:rPr>
-                  </w:pPr>
-                  <w:r>
-                    <w:rPr>
-                      <w:b/>
-                      <w:sz w:val="20"/>
-                      <w:szCs w:val="20"/>
-                    </w:rPr>
-                    <w:t>________________________________________________________</w:t>
+                      <w:u w:val="single"/>
+                    </w:rPr>
+                  </w:pPr>
+                  <w:r>
+                    <w:rPr>
+                      <w:b/>
+                      <w:sz w:val="20"/>
+                      <w:szCs w:val="20"/>
+                      <w:u w:val="single"/>
+                    </w:rPr>
+                    <w:fldChar w:fldCharType="begin"/>
+                  </w:r>
+                  <w:r>
+                    <w:rPr>
+                      <w:b/>
+                      <w:sz w:val="20"/>
+                      <w:szCs w:val="20"/>
+                      <w:u w:val="single"/>
+                    </w:rPr>
+                    <w:instrText xml:space="preserve"> MERGEFIELD  Reflection2  \* MERGEFORMAT </w:instrText>
+                  </w:r>
+                  <w:r>
+                    <w:rPr>
+                      <w:b/>
+                      <w:sz w:val="20"/>
+                      <w:szCs w:val="20"/>
+                      <w:u w:val="single"/>
+                    </w:rPr>
+                    <w:fldChar w:fldCharType="separate"/>
+                  </w:r>
+                  <w:r>
+                    <w:rPr>
+                      <w:b/>
+                      <w:noProof/>
+                      <w:sz w:val="20"/>
+                      <w:szCs w:val="20"/>
+                      <w:u w:val="single"/>
+                    </w:rPr>
+                    <w:t>«Reflection2»</w:t>
+                  </w:r>
+                  <w:r>
+                    <w:rPr>
+                      <w:b/>
+                      <w:sz w:val="20"/>
+                      <w:szCs w:val="20"/>
+                      <w:u w:val="single"/>
+                    </w:rPr>
+                    <w:fldChar w:fldCharType="end"/>
+                  </w:r>
+                  <w:r>
+                    <w:rPr>
+                      <w:b/>
+                      <w:sz w:val="20"/>
+                      <w:szCs w:val="20"/>
+                      <w:u w:val="single"/>
+                    </w:rPr>
+                    <w:t>____________________________________________</w:t>
                   </w:r>
                 </w:p>
                 <w:p>
@@ -3442,13 +4909,15 @@
                       <w:b/>
                       <w:sz w:val="20"/>
                       <w:szCs w:val="20"/>
-                    </w:rPr>
-                  </w:pPr>
-                  <w:r>
-                    <w:rPr>
-                      <w:b/>
-                      <w:sz w:val="20"/>
-                      <w:szCs w:val="20"/>
+                      <w:u w:val="single"/>
+                    </w:rPr>
+                  </w:pPr>
+                  <w:r>
+                    <w:rPr>
+                      <w:b/>
+                      <w:sz w:val="20"/>
+                      <w:szCs w:val="20"/>
+                      <w:u w:val="single"/>
                     </w:rPr>
                     <w:t>________________________________________________________</w:t>
                   </w:r>
@@ -3462,13 +4931,15 @@
                       <w:b/>
                       <w:sz w:val="20"/>
                       <w:szCs w:val="20"/>
-                    </w:rPr>
-                  </w:pPr>
-                  <w:r>
-                    <w:rPr>
-                      <w:b/>
-                      <w:sz w:val="20"/>
-                      <w:szCs w:val="20"/>
+                      <w:u w:val="single"/>
+                    </w:rPr>
+                  </w:pPr>
+                  <w:r>
+                    <w:rPr>
+                      <w:b/>
+                      <w:sz w:val="20"/>
+                      <w:szCs w:val="20"/>
+                      <w:u w:val="single"/>
                     </w:rPr>
                     <w:t>________________________________________________________</w:t>
                   </w:r>
@@ -3482,13 +4953,15 @@
                       <w:b/>
                       <w:sz w:val="20"/>
                       <w:szCs w:val="20"/>
-                    </w:rPr>
-                  </w:pPr>
-                  <w:r>
-                    <w:rPr>
-                      <w:b/>
-                      <w:sz w:val="20"/>
-                      <w:szCs w:val="20"/>
+                      <w:u w:val="single"/>
+                    </w:rPr>
+                  </w:pPr>
+                  <w:r>
+                    <w:rPr>
+                      <w:b/>
+                      <w:sz w:val="20"/>
+                      <w:szCs w:val="20"/>
+                      <w:u w:val="single"/>
                     </w:rPr>
                     <w:t>________________________________________________________</w:t>
                   </w:r>
@@ -3502,7 +4975,7 @@
     </w:tbl>
     <w:p/>
     <w:sectPr>
-      <w:headerReference w:type="default" r:id="rId7"/>
+      <w:headerReference w:type="default" r:id="rId8"/>
       <w:pgSz w:w="15840" w:h="12240" w:orient="landscape"/>
       <w:pgMar w:top="1440" w:right="1440" w:bottom="360" w:left="1440" w:header="450" w:footer="720" w:gutter="0"/>
       <w:cols w:space="720"/>
@@ -4582,4 +6055,16 @@
   <a:objectDefaults/>
   <a:extraClrSchemeLst/>
 </a:theme>
+</file>
+
+<file path=customXml/item1.xml><?xml version="1.0" encoding="utf-8"?>
+<b:Sources xmlns:b="http://schemas.openxmlformats.org/officeDocument/2006/bibliography" xmlns="http://schemas.openxmlformats.org/officeDocument/2006/bibliography" SelectedStyle="\APASixthEditionOfficeOnline.xsl" StyleName="APA" Version="6"/>
+</file>
+
+<file path=customXml/itemProps1.xml><?xml version="1.0" encoding="utf-8"?>
+<ds:datastoreItem xmlns:ds="http://schemas.openxmlformats.org/officeDocument/2006/customXml" ds:itemID="{B2B768ED-E553-4425-A7CF-FD3816FA0A74}">
+  <ds:schemaRefs>
+    <ds:schemaRef ds:uri="http://schemas.openxmlformats.org/officeDocument/2006/bibliography"/>
+  </ds:schemaRefs>
+</ds:datastoreItem>
 </file>
</xml_diff>